<commit_message>
plus qua  compil et a faire le pdf
</commit_message>
<xml_diff>
--- a/mcts_uct.docx
+++ b/mcts_uct.docx
@@ -419,7 +419,7 @@
                 <w:sz w:val="32"/>
                 <w:szCs w:val="32"/>
               </w:rPr>
-              <w:t>29-déc.-16</w:t>
+              <w:t>2-janv.-17</w:t>
             </w:r>
             <w:r>
               <w:rPr>
@@ -597,6 +597,9 @@
         <w:t xml:space="preserve">Pseudo </w:t>
       </w:r>
       <w:r>
+        <w:rPr>
+          <w:lang w:val="en-US"/>
+        </w:rPr>
         <w:t>algorithme</w:t>
       </w:r>
     </w:p>
@@ -614,7 +617,6 @@
       <w:pPr>
         <w:pStyle w:val="Algo"/>
       </w:pPr>
-      <w:proofErr w:type="spellStart"/>
       <w:r>
         <w:rPr>
           <w:b/>
@@ -625,20 +627,11 @@
         <w:rPr>
           <w:b/>
         </w:rPr>
-        <w:t>_</w:t>
-      </w:r>
-      <w:proofErr w:type="gramStart"/>
-      <w:r>
-        <w:rPr>
-          <w:b/>
-        </w:rPr>
-        <w:t>MCTS</w:t>
-      </w:r>
-      <w:proofErr w:type="spellEnd"/>
+        <w:t>_MCTS</w:t>
+      </w:r>
       <w:r>
         <w:t>(</w:t>
       </w:r>
-      <w:proofErr w:type="gramEnd"/>
       <w:r>
         <w:t>s0</w:t>
       </w:r>
@@ -662,15 +655,7 @@
         <w:tab/>
       </w:r>
       <w:r>
-        <w:t xml:space="preserve">i0 = new </w:t>
-      </w:r>
-      <w:proofErr w:type="gramStart"/>
-      <w:r>
-        <w:t>Node(</w:t>
-      </w:r>
-      <w:proofErr w:type="gramEnd"/>
-      <w:r>
-        <w:t>null,s0,null)</w:t>
+        <w:t>i0 = new Node(null,s0,null)</w:t>
       </w:r>
       <w:r>
         <w:br/>
@@ -692,24 +677,7 @@
       </w:r>
       <w:r>
         <w:tab/>
-      </w:r>
-      <w:proofErr w:type="spellStart"/>
-      <w:proofErr w:type="gramStart"/>
-      <w:r>
-        <w:t>ie</w:t>
-      </w:r>
-      <w:proofErr w:type="spellEnd"/>
-      <w:proofErr w:type="gramEnd"/>
-      <w:r>
-        <w:t xml:space="preserve"> = </w:t>
-      </w:r>
-      <w:proofErr w:type="spellStart"/>
-      <w:r>
-        <w:t>threePolicy</w:t>
-      </w:r>
-      <w:proofErr w:type="spellEnd"/>
-      <w:r>
-        <w:t>(i0)</w:t>
+        <w:t>ie = threePolicy(i0)</w:t>
       </w:r>
     </w:p>
     <w:p>
@@ -721,32 +689,7 @@
       </w:r>
       <w:r>
         <w:tab/>
-      </w:r>
-      <w:proofErr w:type="spellStart"/>
-      <w:proofErr w:type="gramStart"/>
-      <w:r>
-        <w:t>rk</w:t>
-      </w:r>
-      <w:proofErr w:type="spellEnd"/>
-      <w:proofErr w:type="gramEnd"/>
-      <w:r>
-        <w:t xml:space="preserve"> = </w:t>
-      </w:r>
-      <w:proofErr w:type="spellStart"/>
-      <w:r>
-        <w:t>defaultPolicy</w:t>
-      </w:r>
-      <w:proofErr w:type="spellEnd"/>
-      <w:r>
-        <w:t>(</w:t>
-      </w:r>
-      <w:proofErr w:type="spellStart"/>
-      <w:r>
-        <w:t>ie</w:t>
-      </w:r>
-      <w:proofErr w:type="spellEnd"/>
-      <w:r>
-        <w:t>);</w:t>
+        <w:t>rk = defaultPolicy(ie);</w:t>
       </w:r>
     </w:p>
     <w:p>
@@ -758,19 +701,7 @@
       </w:r>
       <w:r>
         <w:tab/>
-      </w:r>
-      <w:proofErr w:type="gramStart"/>
-      <w:r>
-        <w:t>backup(</w:t>
-      </w:r>
-      <w:proofErr w:type="spellStart"/>
-      <w:proofErr w:type="gramEnd"/>
-      <w:r>
-        <w:t>ie,rk</w:t>
-      </w:r>
-      <w:proofErr w:type="spellEnd"/>
-      <w:r>
-        <w:t>);</w:t>
+        <w:t>backup(ie,rk);</w:t>
       </w:r>
     </w:p>
     <w:p>
@@ -779,14 +710,7 @@
       </w:pPr>
       <w:r>
         <w:tab/>
-      </w:r>
-      <w:proofErr w:type="gramStart"/>
-      <w:r>
-        <w:t>while(</w:t>
-      </w:r>
-      <w:proofErr w:type="gramEnd"/>
-      <w:r>
-        <w:t>budget)</w:t>
+        <w:t>while(budget)</w:t>
       </w:r>
     </w:p>
     <w:p>
@@ -795,33 +719,16 @@
       </w:pPr>
       <w:r>
         <w:tab/>
-      </w:r>
-      <w:proofErr w:type="gramStart"/>
-      <w:r>
-        <w:t>return</w:t>
-      </w:r>
-      <w:proofErr w:type="gramEnd"/>
-      <w:r>
-        <w:t xml:space="preserve"> </w:t>
-      </w:r>
-      <w:proofErr w:type="spellStart"/>
-      <w:r>
-        <w:t>bestChild</w:t>
-      </w:r>
-      <w:proofErr w:type="spellEnd"/>
-      <w:r>
-        <w:t>(n0).action()</w:t>
+        <w:t>return bestChild(n0).action()</w:t>
       </w:r>
     </w:p>
     <w:p>
       <w:pPr>
         <w:pStyle w:val="Algo"/>
       </w:pPr>
-      <w:proofErr w:type="gramStart"/>
       <w:r>
         <w:t>end</w:t>
       </w:r>
-      <w:proofErr w:type="gramEnd"/>
     </w:p>
     <w:p>
       <w:pPr>
@@ -842,8 +749,6 @@
           <w:color w:val="000000" w:themeColor="text1"/>
         </w:rPr>
       </w:pPr>
-      <w:proofErr w:type="spellStart"/>
-      <w:proofErr w:type="gramStart"/>
       <w:r>
         <w:rPr>
           <w:b/>
@@ -851,19 +756,11 @@
         </w:rPr>
         <w:t>threePolicy</w:t>
       </w:r>
-      <w:proofErr w:type="spellEnd"/>
-      <w:r>
-        <w:rPr>
-          <w:color w:val="000000" w:themeColor="text1"/>
-        </w:rPr>
-        <w:t>(</w:t>
-      </w:r>
-      <w:proofErr w:type="gramEnd"/>
-      <w:r>
-        <w:rPr>
-          <w:color w:val="000000" w:themeColor="text1"/>
-        </w:rPr>
-        <w:t>i0)</w:t>
+      <w:r>
+        <w:rPr>
+          <w:color w:val="000000" w:themeColor="text1"/>
+        </w:rPr>
+        <w:t>(i0)</w:t>
       </w:r>
     </w:p>
     <w:p>
@@ -890,22 +787,7 @@
           <w:color w:val="000000" w:themeColor="text1"/>
         </w:rPr>
         <w:tab/>
-      </w:r>
-      <w:proofErr w:type="spellStart"/>
-      <w:proofErr w:type="gramStart"/>
-      <w:r>
-        <w:rPr>
-          <w:color w:val="000000" w:themeColor="text1"/>
-        </w:rPr>
-        <w:t>ie</w:t>
-      </w:r>
-      <w:proofErr w:type="spellEnd"/>
-      <w:proofErr w:type="gramEnd"/>
-      <w:r>
-        <w:rPr>
-          <w:color w:val="000000" w:themeColor="text1"/>
-        </w:rPr>
-        <w:t xml:space="preserve"> = i0</w:t>
+        <w:t>ie = i0</w:t>
       </w:r>
       <w:r>
         <w:rPr>
@@ -928,42 +810,7 @@
           <w:color w:val="000000" w:themeColor="text1"/>
         </w:rPr>
         <w:tab/>
-      </w:r>
-      <w:proofErr w:type="gramStart"/>
-      <w:r>
-        <w:rPr>
-          <w:color w:val="000000" w:themeColor="text1"/>
-        </w:rPr>
-        <w:t>while(</w:t>
-      </w:r>
-      <w:proofErr w:type="spellStart"/>
-      <w:proofErr w:type="gramEnd"/>
-      <w:r>
-        <w:rPr>
-          <w:color w:val="000000" w:themeColor="text1"/>
-        </w:rPr>
-        <w:t>isNonTerminal</w:t>
-      </w:r>
-      <w:proofErr w:type="spellEnd"/>
-      <w:r>
-        <w:rPr>
-          <w:color w:val="000000" w:themeColor="text1"/>
-        </w:rPr>
-        <w:t>(</w:t>
-      </w:r>
-      <w:proofErr w:type="spellStart"/>
-      <w:r>
-        <w:rPr>
-          <w:color w:val="000000" w:themeColor="text1"/>
-        </w:rPr>
-        <w:t>ie</w:t>
-      </w:r>
-      <w:proofErr w:type="spellEnd"/>
-      <w:r>
-        <w:rPr>
-          <w:color w:val="000000" w:themeColor="text1"/>
-        </w:rPr>
-        <w:t>)</w:t>
+        <w:t>while(isNonTerminal(ie)</w:t>
       </w:r>
       <w:r>
         <w:rPr>
@@ -1004,48 +851,7 @@
           <w:color w:val="000000" w:themeColor="text1"/>
         </w:rPr>
         <w:tab/>
-      </w:r>
-      <w:proofErr w:type="gramStart"/>
-      <w:r>
-        <w:rPr>
-          <w:color w:val="000000" w:themeColor="text1"/>
-        </w:rPr>
-        <w:t>if(</w:t>
-      </w:r>
-      <w:proofErr w:type="gramEnd"/>
-      <w:r>
-        <w:rPr>
-          <w:color w:val="000000" w:themeColor="text1"/>
-        </w:rPr>
-        <w:t>!</w:t>
-      </w:r>
-      <w:proofErr w:type="spellStart"/>
-      <w:r>
-        <w:rPr>
-          <w:color w:val="000000" w:themeColor="text1"/>
-        </w:rPr>
-        <w:t>isFullyExpanded</w:t>
-      </w:r>
-      <w:proofErr w:type="spellEnd"/>
-      <w:r>
-        <w:rPr>
-          <w:color w:val="000000" w:themeColor="text1"/>
-        </w:rPr>
-        <w:t>(</w:t>
-      </w:r>
-      <w:proofErr w:type="spellStart"/>
-      <w:r>
-        <w:rPr>
-          <w:color w:val="000000" w:themeColor="text1"/>
-        </w:rPr>
-        <w:t>ie</w:t>
-      </w:r>
-      <w:proofErr w:type="spellEnd"/>
-      <w:r>
-        <w:rPr>
-          <w:color w:val="000000" w:themeColor="text1"/>
-        </w:rPr>
-        <w:t>))</w:t>
+        <w:t>if(!isFullyExpanded(ie))</w:t>
       </w:r>
       <w:r>
         <w:rPr>
@@ -1092,34 +898,7 @@
           <w:color w:val="000000" w:themeColor="text1"/>
         </w:rPr>
         <w:tab/>
-      </w:r>
-      <w:proofErr w:type="gramStart"/>
-      <w:r>
-        <w:rPr>
-          <w:color w:val="000000" w:themeColor="text1"/>
-        </w:rPr>
-        <w:t>return</w:t>
-      </w:r>
-      <w:proofErr w:type="gramEnd"/>
-      <w:r>
-        <w:rPr>
-          <w:color w:val="000000" w:themeColor="text1"/>
-        </w:rPr>
-        <w:t xml:space="preserve"> expand(</w:t>
-      </w:r>
-      <w:proofErr w:type="spellStart"/>
-      <w:r>
-        <w:rPr>
-          <w:color w:val="000000" w:themeColor="text1"/>
-        </w:rPr>
-        <w:t>ie</w:t>
-      </w:r>
-      <w:proofErr w:type="spellEnd"/>
-      <w:r>
-        <w:rPr>
-          <w:color w:val="000000" w:themeColor="text1"/>
-        </w:rPr>
-        <w:t>)</w:t>
+        <w:t>return expand(ie)</w:t>
       </w:r>
     </w:p>
     <w:p>
@@ -1142,15 +921,8 @@
           <w:color w:val="000000" w:themeColor="text1"/>
         </w:rPr>
         <w:tab/>
-      </w:r>
-      <w:proofErr w:type="gramStart"/>
-      <w:r>
-        <w:rPr>
-          <w:color w:val="000000" w:themeColor="text1"/>
-        </w:rPr>
         <w:t>else</w:t>
       </w:r>
-      <w:proofErr w:type="gramEnd"/>
     </w:p>
     <w:p>
       <w:pPr>
@@ -1178,50 +950,7 @@
           <w:color w:val="000000" w:themeColor="text1"/>
         </w:rPr>
         <w:tab/>
-      </w:r>
-      <w:proofErr w:type="spellStart"/>
-      <w:proofErr w:type="gramStart"/>
-      <w:r>
-        <w:rPr>
-          <w:color w:val="000000" w:themeColor="text1"/>
-        </w:rPr>
-        <w:t>ie</w:t>
-      </w:r>
-      <w:proofErr w:type="spellEnd"/>
-      <w:proofErr w:type="gramEnd"/>
-      <w:r>
-        <w:rPr>
-          <w:color w:val="000000" w:themeColor="text1"/>
-        </w:rPr>
-        <w:t xml:space="preserve"> = </w:t>
-      </w:r>
-      <w:proofErr w:type="spellStart"/>
-      <w:r>
-        <w:rPr>
-          <w:color w:val="000000" w:themeColor="text1"/>
-        </w:rPr>
-        <w:t>besChild</w:t>
-      </w:r>
-      <w:proofErr w:type="spellEnd"/>
-      <w:r>
-        <w:rPr>
-          <w:color w:val="000000" w:themeColor="text1"/>
-        </w:rPr>
-        <w:t>(</w:t>
-      </w:r>
-      <w:proofErr w:type="spellStart"/>
-      <w:r>
-        <w:rPr>
-          <w:color w:val="000000" w:themeColor="text1"/>
-        </w:rPr>
-        <w:t>ie</w:t>
-      </w:r>
-      <w:proofErr w:type="spellEnd"/>
-      <w:r>
-        <w:rPr>
-          <w:color w:val="000000" w:themeColor="text1"/>
-        </w:rPr>
-        <w:t>)</w:t>
+        <w:t>ie = besChild(ie)</w:t>
       </w:r>
     </w:p>
     <w:p>
@@ -1244,17 +973,8 @@
           <w:color w:val="000000" w:themeColor="text1"/>
         </w:rPr>
         <w:tab/>
-      </w:r>
-      <w:proofErr w:type="spellStart"/>
-      <w:proofErr w:type="gramStart"/>
-      <w:r>
-        <w:rPr>
-          <w:color w:val="000000" w:themeColor="text1"/>
-        </w:rPr>
         <w:t>endif</w:t>
       </w:r>
-      <w:proofErr w:type="spellEnd"/>
-      <w:proofErr w:type="gramEnd"/>
     </w:p>
     <w:p>
       <w:pPr>
@@ -1270,17 +990,8 @@
           <w:color w:val="000000" w:themeColor="text1"/>
         </w:rPr>
         <w:tab/>
-      </w:r>
-      <w:proofErr w:type="spellStart"/>
-      <w:proofErr w:type="gramStart"/>
-      <w:r>
-        <w:rPr>
-          <w:color w:val="000000" w:themeColor="text1"/>
-        </w:rPr>
         <w:t>endwhile</w:t>
       </w:r>
-      <w:proofErr w:type="spellEnd"/>
-      <w:proofErr w:type="gramEnd"/>
       <w:r>
         <w:rPr>
           <w:color w:val="000000" w:themeColor="text1"/>
@@ -1308,29 +1019,8 @@
           <w:color w:val="000000" w:themeColor="text1"/>
         </w:rPr>
         <w:tab/>
-      </w:r>
-      <w:proofErr w:type="gramStart"/>
-      <w:r>
-        <w:rPr>
-          <w:color w:val="000000" w:themeColor="text1"/>
-        </w:rPr>
-        <w:t>return</w:t>
-      </w:r>
-      <w:proofErr w:type="gramEnd"/>
-      <w:r>
-        <w:rPr>
-          <w:color w:val="000000" w:themeColor="text1"/>
-        </w:rPr>
-        <w:t xml:space="preserve"> </w:t>
-      </w:r>
-      <w:proofErr w:type="spellStart"/>
-      <w:r>
-        <w:rPr>
-          <w:color w:val="000000" w:themeColor="text1"/>
-        </w:rPr>
-        <w:t>ie</w:t>
-      </w:r>
-      <w:proofErr w:type="spellEnd"/>
+        <w:t>return ie</w:t>
+      </w:r>
     </w:p>
     <w:p>
       <w:pPr>
@@ -1341,14 +1031,12 @@
           <w:color w:val="000000" w:themeColor="text1"/>
         </w:rPr>
       </w:pPr>
-      <w:proofErr w:type="gramStart"/>
       <w:r>
         <w:rPr>
           <w:color w:val="000000" w:themeColor="text1"/>
         </w:rPr>
         <w:t>end</w:t>
       </w:r>
-      <w:proofErr w:type="gramEnd"/>
     </w:p>
     <w:p>
       <w:pPr>
@@ -1369,8 +1057,6 @@
           <w:color w:val="000000" w:themeColor="text1"/>
         </w:rPr>
       </w:pPr>
-      <w:proofErr w:type="spellStart"/>
-      <w:proofErr w:type="gramStart"/>
       <w:r>
         <w:rPr>
           <w:b/>
@@ -1385,19 +1071,11 @@
         </w:rPr>
         <w:t>Policy</w:t>
       </w:r>
-      <w:proofErr w:type="spellEnd"/>
-      <w:r>
-        <w:rPr>
-          <w:color w:val="000000" w:themeColor="text1"/>
-        </w:rPr>
-        <w:t>(</w:t>
-      </w:r>
-      <w:proofErr w:type="gramEnd"/>
-      <w:r>
-        <w:rPr>
-          <w:color w:val="000000" w:themeColor="text1"/>
-        </w:rPr>
-        <w:t>i0)</w:t>
+      <w:r>
+        <w:rPr>
+          <w:color w:val="000000" w:themeColor="text1"/>
+        </w:rPr>
+        <w:t>(i0)</w:t>
       </w:r>
     </w:p>
     <w:p>
@@ -1424,22 +1102,7 @@
           <w:color w:val="000000" w:themeColor="text1"/>
         </w:rPr>
         <w:tab/>
-      </w:r>
-      <w:proofErr w:type="spellStart"/>
-      <w:proofErr w:type="gramStart"/>
-      <w:r>
-        <w:rPr>
-          <w:color w:val="000000" w:themeColor="text1"/>
-        </w:rPr>
-        <w:t>ie</w:t>
-      </w:r>
-      <w:proofErr w:type="spellEnd"/>
-      <w:proofErr w:type="gramEnd"/>
-      <w:r>
-        <w:rPr>
-          <w:color w:val="000000" w:themeColor="text1"/>
-        </w:rPr>
-        <w:t xml:space="preserve"> = i0</w:t>
+        <w:t>ie = i0</w:t>
       </w:r>
       <w:r>
         <w:rPr>
@@ -1462,42 +1125,7 @@
           <w:color w:val="000000" w:themeColor="text1"/>
         </w:rPr>
         <w:tab/>
-      </w:r>
-      <w:proofErr w:type="gramStart"/>
-      <w:r>
-        <w:rPr>
-          <w:color w:val="000000" w:themeColor="text1"/>
-        </w:rPr>
-        <w:t>while(</w:t>
-      </w:r>
-      <w:proofErr w:type="spellStart"/>
-      <w:proofErr w:type="gramEnd"/>
-      <w:r>
-        <w:rPr>
-          <w:color w:val="000000" w:themeColor="text1"/>
-        </w:rPr>
-        <w:t>isNonTerminal</w:t>
-      </w:r>
-      <w:proofErr w:type="spellEnd"/>
-      <w:r>
-        <w:rPr>
-          <w:color w:val="000000" w:themeColor="text1"/>
-        </w:rPr>
-        <w:t>(</w:t>
-      </w:r>
-      <w:proofErr w:type="spellStart"/>
-      <w:r>
-        <w:rPr>
-          <w:color w:val="000000" w:themeColor="text1"/>
-        </w:rPr>
-        <w:t>ie</w:t>
-      </w:r>
-      <w:proofErr w:type="spellEnd"/>
-      <w:r>
-        <w:rPr>
-          <w:color w:val="000000" w:themeColor="text1"/>
-        </w:rPr>
-        <w:t>))</w:t>
+        <w:t>while(isNonTerminal(ie))</w:t>
       </w:r>
       <w:r>
         <w:rPr>
@@ -1532,36 +1160,7 @@
           <w:color w:val="000000" w:themeColor="text1"/>
         </w:rPr>
         <w:tab/>
-      </w:r>
-      <w:proofErr w:type="spellStart"/>
-      <w:proofErr w:type="gramStart"/>
-      <w:r>
-        <w:rPr>
-          <w:color w:val="000000" w:themeColor="text1"/>
-        </w:rPr>
-        <w:t>ie</w:t>
-      </w:r>
-      <w:proofErr w:type="spellEnd"/>
-      <w:proofErr w:type="gramEnd"/>
-      <w:r>
-        <w:rPr>
-          <w:color w:val="000000" w:themeColor="text1"/>
-        </w:rPr>
-        <w:t xml:space="preserve"> = expand(</w:t>
-      </w:r>
-      <w:proofErr w:type="spellStart"/>
-      <w:r>
-        <w:rPr>
-          <w:color w:val="000000" w:themeColor="text1"/>
-        </w:rPr>
-        <w:t>ie</w:t>
-      </w:r>
-      <w:proofErr w:type="spellEnd"/>
-      <w:r>
-        <w:rPr>
-          <w:color w:val="000000" w:themeColor="text1"/>
-        </w:rPr>
-        <w:t>)</w:t>
+        <w:t>ie = expand(ie)</w:t>
       </w:r>
     </w:p>
     <w:p>
@@ -1584,28 +1183,7 @@
           <w:color w:val="000000" w:themeColor="text1"/>
         </w:rPr>
         <w:tab/>
-      </w:r>
-      <w:proofErr w:type="gramStart"/>
-      <w:r>
-        <w:rPr>
-          <w:color w:val="000000" w:themeColor="text1"/>
-        </w:rPr>
-        <w:t>visit(</w:t>
-      </w:r>
-      <w:proofErr w:type="spellStart"/>
-      <w:proofErr w:type="gramEnd"/>
-      <w:r>
-        <w:rPr>
-          <w:color w:val="000000" w:themeColor="text1"/>
-        </w:rPr>
-        <w:t>ie</w:t>
-      </w:r>
-      <w:proofErr w:type="spellEnd"/>
-      <w:r>
-        <w:rPr>
-          <w:color w:val="000000" w:themeColor="text1"/>
-        </w:rPr>
-        <w:t>)</w:t>
+        <w:t>visit(ie)</w:t>
       </w:r>
       <w:r>
         <w:rPr>
@@ -1628,17 +1206,8 @@
           <w:color w:val="000000" w:themeColor="text1"/>
         </w:rPr>
         <w:tab/>
-      </w:r>
-      <w:proofErr w:type="spellStart"/>
-      <w:proofErr w:type="gramStart"/>
-      <w:r>
-        <w:rPr>
-          <w:color w:val="000000" w:themeColor="text1"/>
-        </w:rPr>
         <w:t>endwhile</w:t>
       </w:r>
-      <w:proofErr w:type="spellEnd"/>
-      <w:proofErr w:type="gramEnd"/>
       <w:r>
         <w:rPr>
           <w:color w:val="000000" w:themeColor="text1"/>
@@ -1666,29 +1235,8 @@
           <w:color w:val="000000" w:themeColor="text1"/>
         </w:rPr>
         <w:tab/>
-      </w:r>
-      <w:proofErr w:type="gramStart"/>
-      <w:r>
-        <w:rPr>
-          <w:color w:val="000000" w:themeColor="text1"/>
-        </w:rPr>
-        <w:t>return</w:t>
-      </w:r>
-      <w:proofErr w:type="gramEnd"/>
-      <w:r>
-        <w:rPr>
-          <w:color w:val="000000" w:themeColor="text1"/>
-        </w:rPr>
-        <w:t xml:space="preserve"> </w:t>
-      </w:r>
-      <w:proofErr w:type="spellStart"/>
-      <w:r>
-        <w:rPr>
-          <w:color w:val="000000" w:themeColor="text1"/>
-        </w:rPr>
-        <w:t>ie.state.reward</w:t>
-      </w:r>
-      <w:proofErr w:type="spellEnd"/>
+        <w:t>return ie.state.reward</w:t>
+      </w:r>
     </w:p>
     <w:p>
       <w:pPr>
@@ -1699,14 +1247,12 @@
           <w:color w:val="000000" w:themeColor="text1"/>
         </w:rPr>
       </w:pPr>
-      <w:proofErr w:type="gramStart"/>
       <w:r>
         <w:rPr>
           <w:color w:val="000000" w:themeColor="text1"/>
         </w:rPr>
         <w:t>end</w:t>
       </w:r>
-      <w:proofErr w:type="gramEnd"/>
     </w:p>
     <w:p>
       <w:pPr>
@@ -1727,7 +1273,6 @@
           <w:color w:val="000000" w:themeColor="text1"/>
         </w:rPr>
       </w:pPr>
-      <w:proofErr w:type="gramStart"/>
       <w:r>
         <w:rPr>
           <w:b/>
@@ -1739,28 +1284,7 @@
         <w:rPr>
           <w:color w:val="000000" w:themeColor="text1"/>
         </w:rPr>
-        <w:t>(</w:t>
-      </w:r>
-      <w:proofErr w:type="gramEnd"/>
-      <w:r>
-        <w:rPr>
-          <w:color w:val="000000" w:themeColor="text1"/>
-        </w:rPr>
-        <w:t xml:space="preserve">i0, </w:t>
-      </w:r>
-      <w:proofErr w:type="spellStart"/>
-      <w:r>
-        <w:rPr>
-          <w:color w:val="000000" w:themeColor="text1"/>
-        </w:rPr>
-        <w:t>rk</w:t>
-      </w:r>
-      <w:proofErr w:type="spellEnd"/>
-      <w:r>
-        <w:rPr>
-          <w:color w:val="000000" w:themeColor="text1"/>
-        </w:rPr>
-        <w:t>)</w:t>
+        <w:t>(i0, rk)</w:t>
       </w:r>
     </w:p>
     <w:p>
@@ -1777,22 +1301,7 @@
           <w:color w:val="000000" w:themeColor="text1"/>
         </w:rPr>
         <w:tab/>
-      </w:r>
-      <w:proofErr w:type="spellStart"/>
-      <w:proofErr w:type="gramStart"/>
-      <w:r>
-        <w:rPr>
-          <w:color w:val="000000" w:themeColor="text1"/>
-        </w:rPr>
-        <w:t>ie</w:t>
-      </w:r>
-      <w:proofErr w:type="spellEnd"/>
-      <w:proofErr w:type="gramEnd"/>
-      <w:r>
-        <w:rPr>
-          <w:color w:val="000000" w:themeColor="text1"/>
-        </w:rPr>
-        <w:t xml:space="preserve"> = i0</w:t>
+        <w:t>ie = i0</w:t>
       </w:r>
       <w:r>
         <w:rPr>
@@ -1815,28 +1324,7 @@
           <w:color w:val="000000" w:themeColor="text1"/>
         </w:rPr>
         <w:tab/>
-      </w:r>
-      <w:proofErr w:type="gramStart"/>
-      <w:r>
-        <w:rPr>
-          <w:color w:val="000000" w:themeColor="text1"/>
-        </w:rPr>
-        <w:t>while(</w:t>
-      </w:r>
-      <w:proofErr w:type="spellStart"/>
-      <w:proofErr w:type="gramEnd"/>
-      <w:r>
-        <w:rPr>
-          <w:color w:val="000000" w:themeColor="text1"/>
-        </w:rPr>
-        <w:t>ie</w:t>
-      </w:r>
-      <w:proofErr w:type="spellEnd"/>
-      <w:r>
-        <w:rPr>
-          <w:color w:val="000000" w:themeColor="text1"/>
-        </w:rPr>
-        <w:t xml:space="preserve"> != null)</w:t>
+        <w:t>while(ie != null)</w:t>
       </w:r>
     </w:p>
     <w:p>
@@ -1859,28 +1347,7 @@
           <w:color w:val="000000" w:themeColor="text1"/>
         </w:rPr>
         <w:tab/>
-      </w:r>
-      <w:proofErr w:type="gramStart"/>
-      <w:r>
-        <w:rPr>
-          <w:color w:val="000000" w:themeColor="text1"/>
-        </w:rPr>
-        <w:t>visit(</w:t>
-      </w:r>
-      <w:proofErr w:type="spellStart"/>
-      <w:proofErr w:type="gramEnd"/>
-      <w:r>
-        <w:rPr>
-          <w:color w:val="000000" w:themeColor="text1"/>
-        </w:rPr>
-        <w:t>ie</w:t>
-      </w:r>
-      <w:proofErr w:type="spellEnd"/>
-      <w:r>
-        <w:rPr>
-          <w:color w:val="000000" w:themeColor="text1"/>
-        </w:rPr>
-        <w:t>)</w:t>
+        <w:t>visit(ie)</w:t>
       </w:r>
     </w:p>
     <w:p>
@@ -1903,29 +1370,8 @@
           <w:color w:val="000000" w:themeColor="text1"/>
         </w:rPr>
         <w:tab/>
-      </w:r>
-      <w:proofErr w:type="spellStart"/>
-      <w:r>
-        <w:rPr>
-          <w:color w:val="000000" w:themeColor="text1"/>
-        </w:rPr>
-        <w:t>ie.reward</w:t>
-      </w:r>
-      <w:proofErr w:type="spellEnd"/>
-      <w:r>
-        <w:rPr>
-          <w:color w:val="000000" w:themeColor="text1"/>
-        </w:rPr>
-        <w:t xml:space="preserve"> += </w:t>
-      </w:r>
-      <w:proofErr w:type="spellStart"/>
-      <w:r>
-        <w:rPr>
-          <w:color w:val="000000" w:themeColor="text1"/>
-        </w:rPr>
-        <w:t>rk</w:t>
-      </w:r>
-      <w:proofErr w:type="spellEnd"/>
+        <w:t>ie.reward += rk</w:t>
+      </w:r>
     </w:p>
     <w:p>
       <w:pPr>
@@ -1947,31 +1393,8 @@
           <w:color w:val="000000" w:themeColor="text1"/>
         </w:rPr>
         <w:tab/>
-      </w:r>
-      <w:proofErr w:type="spellStart"/>
-      <w:proofErr w:type="gramStart"/>
-      <w:r>
-        <w:rPr>
-          <w:color w:val="000000" w:themeColor="text1"/>
-        </w:rPr>
-        <w:t>ie</w:t>
-      </w:r>
-      <w:proofErr w:type="spellEnd"/>
-      <w:proofErr w:type="gramEnd"/>
-      <w:r>
-        <w:rPr>
-          <w:color w:val="000000" w:themeColor="text1"/>
-        </w:rPr>
-        <w:t xml:space="preserve"> = </w:t>
-      </w:r>
-      <w:proofErr w:type="spellStart"/>
-      <w:r>
-        <w:rPr>
-          <w:color w:val="000000" w:themeColor="text1"/>
-        </w:rPr>
-        <w:t>ie.parent</w:t>
-      </w:r>
-      <w:proofErr w:type="spellEnd"/>
+        <w:t>ie = ie.parent</w:t>
+      </w:r>
       <w:r>
         <w:rPr>
           <w:color w:val="000000" w:themeColor="text1"/>
@@ -1993,17 +1416,8 @@
           <w:color w:val="000000" w:themeColor="text1"/>
         </w:rPr>
         <w:tab/>
-      </w:r>
-      <w:proofErr w:type="spellStart"/>
-      <w:proofErr w:type="gramStart"/>
-      <w:r>
-        <w:rPr>
-          <w:color w:val="000000" w:themeColor="text1"/>
-        </w:rPr>
         <w:t>endwhile</w:t>
       </w:r>
-      <w:proofErr w:type="spellEnd"/>
-      <w:proofErr w:type="gramEnd"/>
       <w:r>
         <w:rPr>
           <w:color w:val="000000" w:themeColor="text1"/>
@@ -2026,14 +1440,12 @@
           <w:color w:val="000000" w:themeColor="text1"/>
         </w:rPr>
       </w:pPr>
-      <w:proofErr w:type="gramStart"/>
       <w:r>
         <w:rPr>
           <w:color w:val="000000" w:themeColor="text1"/>
         </w:rPr>
         <w:t>end</w:t>
       </w:r>
-      <w:proofErr w:type="gramEnd"/>
     </w:p>
     <w:p>
       <w:pPr>
@@ -2054,7 +1466,6 @@
           <w:color w:val="000000" w:themeColor="text1"/>
         </w:rPr>
       </w:pPr>
-      <w:proofErr w:type="gramStart"/>
       <w:r>
         <w:rPr>
           <w:b/>
@@ -2066,14 +1477,7 @@
         <w:rPr>
           <w:color w:val="000000" w:themeColor="text1"/>
         </w:rPr>
-        <w:t>(</w:t>
-      </w:r>
-      <w:proofErr w:type="gramEnd"/>
-      <w:r>
-        <w:rPr>
-          <w:color w:val="000000" w:themeColor="text1"/>
-        </w:rPr>
-        <w:t>i0)</w:t>
+        <w:t>(i0)</w:t>
       </w:r>
     </w:p>
     <w:p>
@@ -2106,29 +1510,7 @@
           <w:color w:val="000000" w:themeColor="text1"/>
         </w:rPr>
         <w:tab/>
-        <w:t xml:space="preserve">a = </w:t>
-      </w:r>
-      <w:proofErr w:type="spellStart"/>
-      <w:proofErr w:type="gramStart"/>
-      <w:r>
-        <w:rPr>
-          <w:color w:val="000000" w:themeColor="text1"/>
-        </w:rPr>
-        <w:t>untriedAction</w:t>
-      </w:r>
-      <w:proofErr w:type="spellEnd"/>
-      <w:r>
-        <w:rPr>
-          <w:color w:val="000000" w:themeColor="text1"/>
-        </w:rPr>
-        <w:t>(</w:t>
-      </w:r>
-      <w:proofErr w:type="gramEnd"/>
-      <w:r>
-        <w:rPr>
-          <w:color w:val="000000" w:themeColor="text1"/>
-        </w:rPr>
-        <w:t>i0)</w:t>
+        <w:t>a = untriedAction(i0)</w:t>
       </w:r>
     </w:p>
     <w:p>
@@ -2145,34 +1527,7 @@
           <w:color w:val="000000" w:themeColor="text1"/>
         </w:rPr>
         <w:tab/>
-      </w:r>
-      <w:proofErr w:type="spellStart"/>
-      <w:r>
-        <w:rPr>
-          <w:color w:val="000000" w:themeColor="text1"/>
-        </w:rPr>
-        <w:t>i</w:t>
-      </w:r>
-      <w:proofErr w:type="spellEnd"/>
-      <w:r>
-        <w:rPr>
-          <w:color w:val="000000" w:themeColor="text1"/>
-        </w:rPr>
-        <w:t xml:space="preserve"> = new </w:t>
-      </w:r>
-      <w:proofErr w:type="gramStart"/>
-      <w:r>
-        <w:rPr>
-          <w:color w:val="000000" w:themeColor="text1"/>
-        </w:rPr>
-        <w:t>Node(</w:t>
-      </w:r>
-      <w:proofErr w:type="gramEnd"/>
-      <w:r>
-        <w:rPr>
-          <w:color w:val="000000" w:themeColor="text1"/>
-        </w:rPr>
-        <w:t>i0, use(i0.state, a), a)</w:t>
+        <w:t>i = new Node(i0, use(i0.state, a), a)</w:t>
       </w:r>
     </w:p>
     <w:p>
@@ -2189,28 +1544,7 @@
           <w:color w:val="000000" w:themeColor="text1"/>
         </w:rPr>
         <w:tab/>
-      </w:r>
-      <w:proofErr w:type="spellStart"/>
-      <w:proofErr w:type="gramStart"/>
-      <w:r>
-        <w:rPr>
-          <w:color w:val="000000" w:themeColor="text1"/>
-        </w:rPr>
-        <w:t>addChild</w:t>
-      </w:r>
-      <w:proofErr w:type="spellEnd"/>
-      <w:r>
-        <w:rPr>
-          <w:color w:val="000000" w:themeColor="text1"/>
-        </w:rPr>
-        <w:t>(</w:t>
-      </w:r>
-      <w:proofErr w:type="gramEnd"/>
-      <w:r>
-        <w:rPr>
-          <w:color w:val="000000" w:themeColor="text1"/>
-        </w:rPr>
-        <w:t>i0,i)</w:t>
+        <w:t>addChild(i0,i)</w:t>
       </w:r>
     </w:p>
     <w:p>
@@ -2227,20 +1561,7 @@
           <w:color w:val="000000" w:themeColor="text1"/>
         </w:rPr>
         <w:tab/>
-      </w:r>
-      <w:proofErr w:type="gramStart"/>
-      <w:r>
-        <w:rPr>
-          <w:color w:val="000000" w:themeColor="text1"/>
-        </w:rPr>
-        <w:t>return</w:t>
-      </w:r>
-      <w:proofErr w:type="gramEnd"/>
-      <w:r>
-        <w:rPr>
-          <w:color w:val="000000" w:themeColor="text1"/>
-        </w:rPr>
-        <w:t xml:space="preserve"> I</w:t>
+        <w:t>return I</w:t>
       </w:r>
       <w:r>
         <w:rPr>
@@ -2264,14 +1585,12 @@
           <w:color w:val="000000" w:themeColor="text1"/>
         </w:rPr>
       </w:pPr>
-      <w:proofErr w:type="gramStart"/>
       <w:r>
         <w:rPr>
           <w:color w:val="000000" w:themeColor="text1"/>
         </w:rPr>
         <w:t>end</w:t>
       </w:r>
-      <w:proofErr w:type="gramEnd"/>
     </w:p>
     <w:p>
       <w:pPr>
@@ -2292,8 +1611,6 @@
           <w:color w:val="000000" w:themeColor="text1"/>
         </w:rPr>
       </w:pPr>
-      <w:proofErr w:type="spellStart"/>
-      <w:proofErr w:type="gramStart"/>
       <w:r>
         <w:rPr>
           <w:b/>
@@ -2302,19 +1619,11 @@
         <w:lastRenderedPageBreak/>
         <w:t>bestChild</w:t>
       </w:r>
-      <w:proofErr w:type="spellEnd"/>
-      <w:r>
-        <w:rPr>
-          <w:color w:val="000000" w:themeColor="text1"/>
-        </w:rPr>
-        <w:t>(</w:t>
-      </w:r>
-      <w:proofErr w:type="gramEnd"/>
-      <w:r>
-        <w:rPr>
-          <w:color w:val="000000" w:themeColor="text1"/>
-        </w:rPr>
-        <w:t>i0)</w:t>
+      <w:r>
+        <w:rPr>
+          <w:color w:val="000000" w:themeColor="text1"/>
+        </w:rPr>
+        <w:t>(i0)</w:t>
       </w:r>
       <w:r>
         <w:rPr>
@@ -2337,31 +1646,8 @@
           <w:color w:val="000000" w:themeColor="text1"/>
         </w:rPr>
         <w:tab/>
-      </w:r>
-      <w:proofErr w:type="spellStart"/>
-      <w:proofErr w:type="gramStart"/>
-      <w:r>
-        <w:rPr>
-          <w:color w:val="000000" w:themeColor="text1"/>
-        </w:rPr>
-        <w:t>maxB</w:t>
-      </w:r>
-      <w:proofErr w:type="spellEnd"/>
-      <w:proofErr w:type="gramEnd"/>
-      <w:r>
-        <w:rPr>
-          <w:color w:val="000000" w:themeColor="text1"/>
-        </w:rPr>
-        <w:t xml:space="preserve"> = -</w:t>
-      </w:r>
-      <w:proofErr w:type="spellStart"/>
-      <w:r>
-        <w:rPr>
-          <w:color w:val="000000" w:themeColor="text1"/>
-        </w:rPr>
-        <w:t>inf</w:t>
-      </w:r>
-      <w:proofErr w:type="spellEnd"/>
+        <w:t>maxB = -inf</w:t>
+      </w:r>
       <w:r>
         <w:rPr>
           <w:color w:val="000000" w:themeColor="text1"/>
@@ -2383,50 +1669,7 @@
           <w:color w:val="000000" w:themeColor="text1"/>
         </w:rPr>
         <w:tab/>
-      </w:r>
-      <w:proofErr w:type="spellStart"/>
-      <w:proofErr w:type="gramStart"/>
-      <w:r>
-        <w:rPr>
-          <w:color w:val="000000" w:themeColor="text1"/>
-        </w:rPr>
-        <w:t>foreach</w:t>
-      </w:r>
-      <w:proofErr w:type="spellEnd"/>
-      <w:r>
-        <w:rPr>
-          <w:color w:val="000000" w:themeColor="text1"/>
-        </w:rPr>
-        <w:t>(</w:t>
-      </w:r>
-      <w:proofErr w:type="spellStart"/>
-      <w:proofErr w:type="gramEnd"/>
-      <w:r>
-        <w:rPr>
-          <w:color w:val="000000" w:themeColor="text1"/>
-        </w:rPr>
-        <w:t>ie.children</w:t>
-      </w:r>
-      <w:proofErr w:type="spellEnd"/>
-      <w:r>
-        <w:rPr>
-          <w:color w:val="000000" w:themeColor="text1"/>
-        </w:rPr>
-        <w:t xml:space="preserve"> as </w:t>
-      </w:r>
-      <w:proofErr w:type="spellStart"/>
-      <w:r>
-        <w:rPr>
-          <w:color w:val="000000" w:themeColor="text1"/>
-        </w:rPr>
-        <w:t>ic</w:t>
-      </w:r>
-      <w:proofErr w:type="spellEnd"/>
-      <w:r>
-        <w:rPr>
-          <w:color w:val="000000" w:themeColor="text1"/>
-        </w:rPr>
-        <w:t>)</w:t>
+        <w:t>foreach(ie.children as ic)</w:t>
       </w:r>
     </w:p>
     <w:p>
@@ -2449,23 +1692,7 @@
           <w:color w:val="000000" w:themeColor="text1"/>
         </w:rPr>
         <w:tab/>
-        <w:t>b = B(</w:t>
-      </w:r>
-      <w:proofErr w:type="spellStart"/>
-      <w:proofErr w:type="gramStart"/>
-      <w:r>
-        <w:rPr>
-          <w:color w:val="000000" w:themeColor="text1"/>
-        </w:rPr>
-        <w:t>ic</w:t>
-      </w:r>
-      <w:proofErr w:type="spellEnd"/>
-      <w:proofErr w:type="gramEnd"/>
-      <w:r>
-        <w:rPr>
-          <w:color w:val="000000" w:themeColor="text1"/>
-        </w:rPr>
-        <w:t>)</w:t>
+        <w:t>b = B(ic)</w:t>
       </w:r>
     </w:p>
     <w:p>
@@ -2488,34 +1715,7 @@
           <w:color w:val="000000" w:themeColor="text1"/>
         </w:rPr>
         <w:tab/>
-      </w:r>
-      <w:proofErr w:type="gramStart"/>
-      <w:r>
-        <w:rPr>
-          <w:color w:val="000000" w:themeColor="text1"/>
-        </w:rPr>
-        <w:t>if(</w:t>
-      </w:r>
-      <w:proofErr w:type="gramEnd"/>
-      <w:r>
-        <w:rPr>
-          <w:color w:val="000000" w:themeColor="text1"/>
-        </w:rPr>
-        <w:t xml:space="preserve"> b &gt; </w:t>
-      </w:r>
-      <w:proofErr w:type="spellStart"/>
-      <w:r>
-        <w:rPr>
-          <w:color w:val="000000" w:themeColor="text1"/>
-        </w:rPr>
-        <w:t>maxB</w:t>
-      </w:r>
-      <w:proofErr w:type="spellEnd"/>
-      <w:r>
-        <w:rPr>
-          <w:color w:val="000000" w:themeColor="text1"/>
-        </w:rPr>
-        <w:t>)</w:t>
+        <w:t>if( b &gt; maxB)</w:t>
       </w:r>
       <w:r>
         <w:rPr>
@@ -2562,22 +1762,7 @@
           <w:color w:val="000000" w:themeColor="text1"/>
         </w:rPr>
         <w:tab/>
-      </w:r>
-      <w:proofErr w:type="spellStart"/>
-      <w:proofErr w:type="gramStart"/>
-      <w:r>
-        <w:rPr>
-          <w:color w:val="000000" w:themeColor="text1"/>
-        </w:rPr>
-        <w:t>maxB</w:t>
-      </w:r>
-      <w:proofErr w:type="spellEnd"/>
-      <w:proofErr w:type="gramEnd"/>
-      <w:r>
-        <w:rPr>
-          <w:color w:val="000000" w:themeColor="text1"/>
-        </w:rPr>
-        <w:t xml:space="preserve"> = b</w:t>
+        <w:t>maxB = b</w:t>
       </w:r>
     </w:p>
     <w:p>
@@ -2606,31 +1791,8 @@
           <w:color w:val="000000" w:themeColor="text1"/>
         </w:rPr>
         <w:tab/>
-      </w:r>
-      <w:proofErr w:type="spellStart"/>
-      <w:proofErr w:type="gramStart"/>
-      <w:r>
-        <w:rPr>
-          <w:color w:val="000000" w:themeColor="text1"/>
-        </w:rPr>
-        <w:t>bestChild</w:t>
-      </w:r>
-      <w:proofErr w:type="spellEnd"/>
-      <w:proofErr w:type="gramEnd"/>
-      <w:r>
-        <w:rPr>
-          <w:color w:val="000000" w:themeColor="text1"/>
-        </w:rPr>
-        <w:t xml:space="preserve"> = </w:t>
-      </w:r>
-      <w:proofErr w:type="spellStart"/>
-      <w:r>
-        <w:rPr>
-          <w:color w:val="000000" w:themeColor="text1"/>
-        </w:rPr>
-        <w:t>ic</w:t>
-      </w:r>
-      <w:proofErr w:type="spellEnd"/>
+        <w:t>bestChild = ic</w:t>
+      </w:r>
       <w:r>
         <w:rPr>
           <w:color w:val="000000" w:themeColor="text1"/>
@@ -2658,17 +1820,8 @@
           <w:color w:val="000000" w:themeColor="text1"/>
         </w:rPr>
         <w:tab/>
-      </w:r>
-      <w:proofErr w:type="spellStart"/>
-      <w:proofErr w:type="gramStart"/>
-      <w:r>
-        <w:rPr>
-          <w:color w:val="000000" w:themeColor="text1"/>
-        </w:rPr>
         <w:t>endif</w:t>
       </w:r>
-      <w:proofErr w:type="spellEnd"/>
-      <w:proofErr w:type="gramEnd"/>
       <w:r>
         <w:rPr>
           <w:color w:val="000000" w:themeColor="text1"/>
@@ -2690,13 +1843,6 @@
           <w:color w:val="000000" w:themeColor="text1"/>
         </w:rPr>
         <w:tab/>
-      </w:r>
-      <w:proofErr w:type="spellStart"/>
-      <w:proofErr w:type="gramStart"/>
-      <w:r>
-        <w:rPr>
-          <w:color w:val="000000" w:themeColor="text1"/>
-        </w:rPr>
         <w:t>end</w:t>
       </w:r>
       <w:r>
@@ -2717,8 +1863,6 @@
         </w:rPr>
         <w:t>h</w:t>
       </w:r>
-      <w:proofErr w:type="spellEnd"/>
-      <w:proofErr w:type="gramEnd"/>
       <w:r>
         <w:rPr>
           <w:color w:val="000000" w:themeColor="text1"/>
@@ -2740,29 +1884,8 @@
           <w:color w:val="000000" w:themeColor="text1"/>
         </w:rPr>
         <w:tab/>
-      </w:r>
-      <w:proofErr w:type="gramStart"/>
-      <w:r>
-        <w:rPr>
-          <w:color w:val="000000" w:themeColor="text1"/>
-        </w:rPr>
-        <w:t>return</w:t>
-      </w:r>
-      <w:proofErr w:type="gramEnd"/>
-      <w:r>
-        <w:rPr>
-          <w:color w:val="000000" w:themeColor="text1"/>
-        </w:rPr>
-        <w:t xml:space="preserve"> </w:t>
-      </w:r>
-      <w:proofErr w:type="spellStart"/>
-      <w:r>
-        <w:rPr>
-          <w:color w:val="000000" w:themeColor="text1"/>
-        </w:rPr>
-        <w:t>bestChild</w:t>
-      </w:r>
-      <w:proofErr w:type="spellEnd"/>
+        <w:t>return bestChild</w:t>
+      </w:r>
       <w:r>
         <w:rPr>
           <w:color w:val="000000" w:themeColor="text1"/>
@@ -2785,14 +1908,12 @@
           <w:color w:val="000000" w:themeColor="text1"/>
         </w:rPr>
       </w:pPr>
-      <w:proofErr w:type="gramStart"/>
       <w:r>
         <w:rPr>
           <w:color w:val="000000" w:themeColor="text1"/>
         </w:rPr>
         <w:t>end</w:t>
       </w:r>
-      <w:proofErr w:type="gramEnd"/>
     </w:p>
     <w:p>
       <w:pPr>
@@ -2814,7 +1935,6 @@
           <w:color w:val="000000" w:themeColor="text1"/>
         </w:rPr>
       </w:pPr>
-      <w:proofErr w:type="gramStart"/>
       <w:r>
         <w:rPr>
           <w:b/>
@@ -2826,14 +1946,7 @@
         <w:rPr>
           <w:color w:val="000000" w:themeColor="text1"/>
         </w:rPr>
-        <w:t>(</w:t>
-      </w:r>
-      <w:proofErr w:type="gramEnd"/>
-      <w:r>
-        <w:rPr>
-          <w:color w:val="000000" w:themeColor="text1"/>
-        </w:rPr>
-        <w:t>i0, c)</w:t>
+        <w:t>(i0, c)</w:t>
       </w:r>
       <w:r>
         <w:rPr>
@@ -2856,22 +1969,7 @@
           <w:color w:val="000000" w:themeColor="text1"/>
         </w:rPr>
         <w:tab/>
-      </w:r>
-      <w:proofErr w:type="spellStart"/>
-      <w:proofErr w:type="gramStart"/>
-      <w:r>
-        <w:rPr>
-          <w:color w:val="000000" w:themeColor="text1"/>
-        </w:rPr>
-        <w:t>coeff</w:t>
-      </w:r>
-      <w:proofErr w:type="spellEnd"/>
-      <w:proofErr w:type="gramEnd"/>
-      <w:r>
-        <w:rPr>
-          <w:color w:val="000000" w:themeColor="text1"/>
-        </w:rPr>
-        <w:t xml:space="preserve"> = 1</w:t>
+        <w:t>coeff = 1</w:t>
       </w:r>
     </w:p>
     <w:p>
@@ -2888,20 +1986,7 @@
           <w:color w:val="000000" w:themeColor="text1"/>
         </w:rPr>
         <w:tab/>
-      </w:r>
-      <w:proofErr w:type="gramStart"/>
-      <w:r>
-        <w:rPr>
-          <w:color w:val="000000" w:themeColor="text1"/>
-        </w:rPr>
-        <w:t>if(!</w:t>
-      </w:r>
-      <w:proofErr w:type="gramEnd"/>
-      <w:r>
-        <w:rPr>
-          <w:color w:val="000000" w:themeColor="text1"/>
-        </w:rPr>
-        <w:t xml:space="preserve"> I9.state.computerTurn)</w:t>
+        <w:t>if(! I9.state.computerTurn)</w:t>
       </w:r>
       <w:r>
         <w:rPr>
@@ -2936,22 +2021,7 @@
           <w:color w:val="000000" w:themeColor="text1"/>
         </w:rPr>
         <w:tab/>
-      </w:r>
-      <w:proofErr w:type="spellStart"/>
-      <w:proofErr w:type="gramStart"/>
-      <w:r>
-        <w:rPr>
-          <w:color w:val="000000" w:themeColor="text1"/>
-        </w:rPr>
-        <w:t>coeff</w:t>
-      </w:r>
-      <w:proofErr w:type="spellEnd"/>
-      <w:proofErr w:type="gramEnd"/>
-      <w:r>
-        <w:rPr>
-          <w:color w:val="000000" w:themeColor="text1"/>
-        </w:rPr>
-        <w:t xml:space="preserve"> = -1</w:t>
+        <w:t>coeff = -1</w:t>
       </w:r>
     </w:p>
     <w:p>
@@ -2968,17 +2038,8 @@
           <w:color w:val="000000" w:themeColor="text1"/>
         </w:rPr>
         <w:tab/>
-      </w:r>
-      <w:proofErr w:type="spellStart"/>
-      <w:proofErr w:type="gramStart"/>
-      <w:r>
-        <w:rPr>
-          <w:color w:val="000000" w:themeColor="text1"/>
-        </w:rPr>
         <w:t>endif</w:t>
       </w:r>
-      <w:proofErr w:type="spellEnd"/>
-      <w:proofErr w:type="gramEnd"/>
       <w:r>
         <w:rPr>
           <w:color w:val="000000" w:themeColor="text1"/>
@@ -3006,49 +2067,20 @@
           <w:color w:val="000000" w:themeColor="text1"/>
         </w:rPr>
         <w:tab/>
-      </w:r>
-      <w:proofErr w:type="gramStart"/>
-      <w:r>
-        <w:rPr>
-          <w:color w:val="000000" w:themeColor="text1"/>
-        </w:rPr>
-        <w:t>return</w:t>
-      </w:r>
-      <w:proofErr w:type="gramEnd"/>
-      <w:r>
-        <w:rPr>
-          <w:color w:val="000000" w:themeColor="text1"/>
-        </w:rPr>
-        <w:t xml:space="preserve"> </w:t>
-      </w:r>
-      <w:proofErr w:type="spellStart"/>
-      <w:r>
-        <w:rPr>
-          <w:color w:val="000000" w:themeColor="text1"/>
-        </w:rPr>
-        <w:t>coeff</w:t>
-      </w:r>
-      <w:proofErr w:type="spellEnd"/>
-      <w:r>
-        <w:rPr>
-          <w:color w:val="000000" w:themeColor="text1"/>
-        </w:rPr>
-        <w:t xml:space="preserve"> * (i</w:t>
-      </w:r>
-      <w:r>
-        <w:rPr>
-          <w:color w:val="000000" w:themeColor="text1"/>
-        </w:rPr>
-        <w:t xml:space="preserve">0.victories / </w:t>
-      </w:r>
-      <w:proofErr w:type="spellStart"/>
-      <w:r>
-        <w:rPr>
-          <w:color w:val="000000" w:themeColor="text1"/>
-        </w:rPr>
-        <w:t>i.simulations</w:t>
-      </w:r>
-      <w:proofErr w:type="spellEnd"/>
+        <w:t xml:space="preserve">return </w:t>
+      </w:r>
+      <w:r>
+        <w:rPr>
+          <w:color w:val="000000" w:themeColor="text1"/>
+        </w:rPr>
+        <w:t>coeff * (i</w:t>
+      </w:r>
+      <w:r>
+        <w:rPr>
+          <w:color w:val="000000" w:themeColor="text1"/>
+        </w:rPr>
+        <w:t>0.victories / i.simulations</w:t>
+      </w:r>
       <w:r>
         <w:rPr>
           <w:color w:val="000000" w:themeColor="text1"/>
@@ -3083,64 +2115,7 @@
           <w:color w:val="000000" w:themeColor="text1"/>
           <w:lang w:val="fr-FR"/>
         </w:rPr>
-        <w:t xml:space="preserve">+ c * </w:t>
-      </w:r>
-      <w:proofErr w:type="spellStart"/>
-      <w:proofErr w:type="gramStart"/>
-      <w:r>
-        <w:rPr>
-          <w:color w:val="000000" w:themeColor="text1"/>
-          <w:lang w:val="fr-FR"/>
-        </w:rPr>
-        <w:t>sqrt</w:t>
-      </w:r>
-      <w:proofErr w:type="spellEnd"/>
-      <w:r>
-        <w:rPr>
-          <w:color w:val="000000" w:themeColor="text1"/>
-          <w:lang w:val="fr-FR"/>
-        </w:rPr>
-        <w:t>(</w:t>
-      </w:r>
-      <w:proofErr w:type="gramEnd"/>
-      <w:r>
-        <w:rPr>
-          <w:color w:val="000000" w:themeColor="text1"/>
-          <w:lang w:val="fr-FR"/>
-        </w:rPr>
-        <w:t>log(</w:t>
-      </w:r>
-      <w:proofErr w:type="spellStart"/>
-      <w:r>
-        <w:rPr>
-          <w:color w:val="000000" w:themeColor="text1"/>
-          <w:lang w:val="fr-FR"/>
-        </w:rPr>
-        <w:t>i.parent</w:t>
-      </w:r>
-      <w:proofErr w:type="spellEnd"/>
-      <w:r>
-        <w:rPr>
-          <w:color w:val="000000" w:themeColor="text1"/>
-          <w:lang w:val="fr-FR"/>
-        </w:rPr>
-        <w:t xml:space="preserve">.simulations) / </w:t>
-      </w:r>
-      <w:proofErr w:type="spellStart"/>
-      <w:r>
-        <w:rPr>
-          <w:color w:val="000000" w:themeColor="text1"/>
-          <w:lang w:val="fr-FR"/>
-        </w:rPr>
-        <w:t>i.simulations</w:t>
-      </w:r>
-      <w:proofErr w:type="spellEnd"/>
-      <w:r>
-        <w:rPr>
-          <w:color w:val="000000" w:themeColor="text1"/>
-          <w:lang w:val="fr-FR"/>
-        </w:rPr>
-        <w:t>)</w:t>
+        <w:t>+ c * sqrt(log(i.parent.simulations) / i.simulations)</w:t>
       </w:r>
     </w:p>
     <w:p>
@@ -3153,7 +2128,6 @@
           <w:lang w:val="fr-FR"/>
         </w:rPr>
       </w:pPr>
-      <w:proofErr w:type="gramStart"/>
       <w:r>
         <w:rPr>
           <w:color w:val="000000" w:themeColor="text1"/>
@@ -3161,7 +2135,6 @@
         </w:rPr>
         <w:t>end</w:t>
       </w:r>
-      <w:proofErr w:type="gramEnd"/>
     </w:p>
     <w:p>
       <w:pPr>
@@ -3419,21 +2392,7 @@
         <w:rPr>
           <w:lang w:val="en-US"/>
         </w:rPr>
-        <w:t xml:space="preserve">Test </w:t>
-      </w:r>
-      <w:proofErr w:type="spellStart"/>
-      <w:r>
-        <w:rPr>
-          <w:lang w:val="en-US"/>
-        </w:rPr>
-        <w:t>sous</w:t>
-      </w:r>
-      <w:proofErr w:type="spellEnd"/>
-      <w:r>
-        <w:rPr>
-          <w:lang w:val="en-US"/>
-        </w:rPr>
-        <w:t>:</w:t>
+        <w:t>Test sous:</w:t>
       </w:r>
       <w:r>
         <w:rPr>
@@ -3452,15 +2411,7 @@
         </w:numPr>
       </w:pPr>
       <w:r>
-        <w:t xml:space="preserve">Processeur Intel® </w:t>
-      </w:r>
-      <w:proofErr w:type="spellStart"/>
-      <w:r>
-        <w:t>core</w:t>
-      </w:r>
-      <w:proofErr w:type="spellEnd"/>
-      <w:r>
-        <w:t>™ i7 CPU 920 à 2.67GHz</w:t>
+        <w:t>Processeur Intel® core™ i7 CPU 920 à 2.67GHz</w:t>
       </w:r>
     </w:p>
     <w:p>
@@ -3507,7 +2458,7 @@
         <w:jc w:val="center"/>
       </w:pPr>
       <w:r>
-        <w:object w:dxaOrig="10938" w:dyaOrig="4772">
+        <w:object w:dxaOrig="11715" w:dyaOrig="4965">
           <v:shapetype id="_x0000_t75" coordsize="21600,21600" o:spt="75" o:preferrelative="t" path="m@4@5l@4@11@9@11@9@5xe" filled="f" stroked="f">
             <v:stroke joinstyle="miter"/>
             <v:formulas>
@@ -3527,7 +2478,7 @@
             <v:path o:extrusionok="f" gradientshapeok="t" o:connecttype="rect"/>
             <o:lock v:ext="edit" aspectratio="t"/>
           </v:shapetype>
-          <v:shape id="_x0000_i1025" type="#_x0000_t75" style="width:484.1pt;height:211.15pt" o:ole="">
+          <v:shape id="_x0000_i1025" type="#_x0000_t75" style="width:518.5pt;height:219.75pt" o:ole="">
             <v:imagedata r:id="rId9" o:title=""/>
           </v:shape>
           <o:OLEObject Type="Link" ProgID="Excel.Sheet.8" ShapeID="_x0000_i1025" DrawAspect="Content" r:id="rId10" UpdateMode="Always">
@@ -3577,15 +2528,7 @@
         </w:numPr>
       </w:pPr>
       <w:r>
-        <w:t xml:space="preserve">Si vous travaillez en C, quelle est l’utilité ici de compiler avec </w:t>
-      </w:r>
-      <w:proofErr w:type="spellStart"/>
-      <w:r>
-        <w:t>gcc</w:t>
-      </w:r>
-      <w:proofErr w:type="spellEnd"/>
-      <w:r>
-        <w:t xml:space="preserve"> -O3 plutôt qu’avec les options par défaut ? Donnez des exemples illustratifs.</w:t>
+        <w:t>Si vous travaillez en C, quelle est l’utilité ici de compiler avec gcc -O3 plutôt qu’avec les options par défaut ? Donnez des exemples illustratifs.</w:t>
       </w:r>
     </w:p>
     <w:p>
@@ -3609,7 +2552,13 @@
         </w:numPr>
       </w:pPr>
       <w:r>
+        <w:lastRenderedPageBreak/>
         <w:t>Conduisent-ils souvent à des coups différents ? Lequel paraît donner la meilleure performance ?</w:t>
+      </w:r>
+    </w:p>
+    <w:p>
+      <w:r>
+        <w:t>Ils conduisent souvent à des coups différents, le critère robuste était choisi 75% du temps avec une valeur de victoire supérieure à celle de max, robuste parait donc donner la meilleur performance.</w:t>
       </w:r>
     </w:p>
     <w:p>
@@ -3621,14 +2570,55 @@
         </w:numPr>
       </w:pPr>
       <w:r>
-        <w:lastRenderedPageBreak/>
         <w:t>Donnez une estimation du temps de calcul nécessaire pour jouer le premier coup avec l’algorithme Minimax (sans alpha-beta ni limitation de profondeur).</w:t>
-      </w:r>
-      <w:r>
-        <w:cr/>
       </w:r>
       <w:bookmarkStart w:id="3" w:name="_GoBack"/>
       <w:bookmarkEnd w:id="3"/>
+    </w:p>
+    <w:p/>
+    <w:p>
+      <w:r>
+        <w:t>Il y a 42 case au puissance 4, chaque case peut avoir 3 valeur (rien, jaune, rouge), on peut donc estimer que au maximum : 3</w:t>
+      </w:r>
+      <w:r>
+        <w:rPr>
+          <w:vertAlign w:val="superscript"/>
+        </w:rPr>
+        <w:t>42</w:t>
+      </w:r>
+      <w:r>
+        <w:t xml:space="preserve"> coup (</w:t>
+      </w:r>
+      <w:r>
+        <w:t>10</w:t>
+      </w:r>
+      <w:r>
+        <w:rPr>
+          <w:vertAlign w:val="superscript"/>
+        </w:rPr>
+        <w:t xml:space="preserve">20 </w:t>
+      </w:r>
+      <w:r>
+        <w:t>coup</w:t>
+      </w:r>
+      <w:r>
+        <w:t xml:space="preserve">) pourrait </w:t>
+      </w:r>
+      <w:r>
+        <w:t>être</w:t>
+      </w:r>
+      <w:r>
+        <w:t xml:space="preserve"> calculer par un algo min-max </w:t>
+      </w:r>
+      <w:r>
+        <w:t>mais cette valeur ne prend ni</w:t>
+      </w:r>
+      <w:r>
+        <w:t xml:space="preserve"> en compte les cas de victoires</w:t>
+      </w:r>
+      <w:r>
+        <w:t>, ni le faite que les cases blanches doivent être au dessus de case colorée.</w:t>
+      </w:r>
     </w:p>
     <w:sectPr>
       <w:footerReference w:type="default" r:id="rId11"/>
@@ -3701,7 +2691,7 @@
       <w:rPr>
         <w:noProof/>
       </w:rPr>
-      <w:t>29 déc. 16</w:t>
+      <w:t>2 janv. 17</w:t>
     </w:r>
     <w:r>
       <w:fldChar w:fldCharType="end"/>
@@ -3722,7 +2712,7 @@
       <w:rPr>
         <w:noProof/>
       </w:rPr>
-      <w:t>6</w:t>
+      <w:t>7</w:t>
     </w:r>
     <w:r>
       <w:fldChar w:fldCharType="end"/>
@@ -8485,11 +7475,13 @@
     <w:rsid w:val="00182F55"/>
     <w:rsid w:val="00353B3A"/>
     <w:rsid w:val="004F13E6"/>
+    <w:rsid w:val="0055742F"/>
     <w:rsid w:val="005D10B3"/>
     <w:rsid w:val="006F1DE3"/>
     <w:rsid w:val="007D218C"/>
     <w:rsid w:val="00B623E5"/>
     <w:rsid w:val="00DB1139"/>
+    <w:rsid w:val="00E55B1F"/>
     <w:rsid w:val="00E61254"/>
   </w:rsids>
   <m:mathPr>
@@ -9090,7 +8082,7 @@
 </file>
 
 <file path=customXml/itemProps1.xml><?xml version="1.0" encoding="utf-8"?>
-<ds:datastoreItem xmlns:ds="http://schemas.openxmlformats.org/officeDocument/2006/customXml" ds:itemID="{CD9960A6-CB4E-4CA6-9AF1-27EF82671EAA}">
+<ds:datastoreItem xmlns:ds="http://schemas.openxmlformats.org/officeDocument/2006/customXml" ds:itemID="{B7F8150A-CEAD-4096-98EC-B7DCCD0B0A98}">
   <ds:schemaRefs>
     <ds:schemaRef ds:uri="http://schemas.openxmlformats.org/officeDocument/2006/bibliography"/>
   </ds:schemaRefs>

</xml_diff>